<commit_message>
svn update exception;interview doc
</commit_message>
<xml_diff>
--- a/android/android-interview-android-technical-points.docx
+++ b/android/android-interview-android-technical-points.docx
@@ -200,51 +200,111 @@
         </w:rPr>
         <w:t>，由于服务状态为开始状态，所以创建服务后一定会调用</w:t>
       </w:r>
-      <w:proofErr w:type="spellStart"/>
+      <w:r>
+        <w:rPr>
+          <w:rFonts w:hint="eastAsia"/>
+        </w:rPr>
+        <w:t>onStartCommand(Intent,int,int)</w:t>
+      </w:r>
+      <w:r>
+        <w:rPr>
+          <w:rFonts w:hint="eastAsia"/>
+        </w:rPr>
+        <w:t>方法。如果在此期间没有任何启动命令被传递到</w:t>
+      </w:r>
+      <w:r>
+        <w:rPr>
+          <w:rFonts w:hint="eastAsia"/>
+        </w:rPr>
+        <w:t>service</w:t>
+      </w:r>
+      <w:r>
+        <w:rPr>
+          <w:rFonts w:hint="eastAsia"/>
+        </w:rPr>
+        <w:t>，那么参数</w:t>
+      </w:r>
+      <w:r>
+        <w:rPr>
+          <w:rFonts w:hint="eastAsia"/>
+        </w:rPr>
+        <w:t>Intent</w:t>
+      </w:r>
+      <w:r>
+        <w:rPr>
+          <w:rFonts w:hint="eastAsia"/>
+        </w:rPr>
+        <w:t>将为</w:t>
+      </w:r>
+      <w:r>
+        <w:rPr>
+          <w:rFonts w:hint="eastAsia"/>
+        </w:rPr>
+        <w:t>null</w:t>
+      </w:r>
+      <w:r>
+        <w:rPr>
+          <w:rFonts w:hint="eastAsia"/>
+        </w:rPr>
+        <w:t>。</w:t>
+      </w:r>
+    </w:p>
+    <w:p>
+      <w:pPr>
+        <w:ind w:firstLine="720"/>
+      </w:pPr>
+      <w:r>
+        <w:rPr>
+          <w:rFonts w:hint="eastAsia"/>
+        </w:rPr>
+        <w:t>2):START_NOT_STICKY</w:t>
+      </w:r>
+      <w:r>
+        <w:rPr>
+          <w:rFonts w:hint="eastAsia"/>
+        </w:rPr>
+        <w:t>：“非粘性的”。使用这个返回值时，如果在执行完</w:t>
+      </w:r>
       <w:r>
         <w:rPr>
           <w:rFonts w:hint="eastAsia"/>
         </w:rPr>
         <w:t>onStartCommand</w:t>
       </w:r>
-      <w:proofErr w:type="spellEnd"/>
-      <w:r>
-        <w:rPr>
-          <w:rFonts w:hint="eastAsia"/>
-        </w:rPr>
-        <w:t>(</w:t>
-      </w:r>
-      <w:proofErr w:type="spellStart"/>
-      <w:r>
-        <w:rPr>
-          <w:rFonts w:hint="eastAsia"/>
-        </w:rPr>
-        <w:t>Intent,int,int</w:t>
-      </w:r>
-      <w:proofErr w:type="spellEnd"/>
-      <w:r>
-        <w:rPr>
-          <w:rFonts w:hint="eastAsia"/>
-        </w:rPr>
-        <w:t>)</w:t>
-      </w:r>
-      <w:r>
-        <w:rPr>
-          <w:rFonts w:hint="eastAsia"/>
-        </w:rPr>
-        <w:t>方法。如果在此期间没有任何启动命令被传递到</w:t>
-      </w:r>
-      <w:r>
-        <w:rPr>
-          <w:rFonts w:hint="eastAsia"/>
-        </w:rPr>
-        <w:t>service</w:t>
-      </w:r>
-      <w:r>
-        <w:rPr>
-          <w:rFonts w:hint="eastAsia"/>
-        </w:rPr>
-        <w:t>，那么参数</w:t>
+      <w:r>
+        <w:rPr>
+          <w:rFonts w:hint="eastAsia"/>
+        </w:rPr>
+        <w:t>后，服务被异常</w:t>
+      </w:r>
+      <w:r>
+        <w:rPr>
+          <w:rFonts w:hint="eastAsia"/>
+        </w:rPr>
+        <w:t>kill</w:t>
+      </w:r>
+      <w:r>
+        <w:rPr>
+          <w:rFonts w:hint="eastAsia"/>
+        </w:rPr>
+        <w:t>掉，系统不会自动重启该服务</w:t>
+      </w:r>
+    </w:p>
+    <w:p>
+      <w:pPr>
+        <w:ind w:firstLine="720"/>
+      </w:pPr>
+      <w:r>
+        <w:rPr>
+          <w:rFonts w:hint="eastAsia"/>
+        </w:rPr>
+        <w:t>3):START_REDELIVER_INTENT</w:t>
+      </w:r>
+      <w:r>
+        <w:rPr>
+          <w:rFonts w:hint="eastAsia"/>
+        </w:rPr>
+        <w:t>：重传</w:t>
       </w:r>
       <w:r>
         <w:rPr>
@@ -256,45 +316,14 @@
         <w:rPr>
           <w:rFonts w:hint="eastAsia"/>
         </w:rPr>
-        <w:t>将为</w:t>
-      </w:r>
-      <w:r>
-        <w:rPr>
-          <w:rFonts w:hint="eastAsia"/>
-        </w:rPr>
-        <w:t>null</w:t>
-      </w:r>
-      <w:r>
-        <w:rPr>
-          <w:rFonts w:hint="eastAsia"/>
-        </w:rPr>
-        <w:t>。</w:t>
-      </w:r>
-    </w:p>
-    <w:p>
-      <w:pPr>
-        <w:ind w:firstLine="720"/>
-      </w:pPr>
-      <w:r>
-        <w:rPr>
-          <w:rFonts w:hint="eastAsia"/>
-        </w:rPr>
-        <w:t>2):START_NOT_STICKY</w:t>
-      </w:r>
-      <w:r>
-        <w:rPr>
-          <w:rFonts w:hint="eastAsia"/>
-        </w:rPr>
-        <w:t>：“非粘性的”。使用这个返回值时，如果在执行完</w:t>
-      </w:r>
-      <w:proofErr w:type="spellStart"/>
+        <w:t>。使用这个返回值时，如果在执行完</w:t>
+      </w:r>
       <w:r>
         <w:rPr>
           <w:rFonts w:hint="eastAsia"/>
         </w:rPr>
         <w:t>onStartCommand</w:t>
       </w:r>
-      <w:proofErr w:type="spellEnd"/>
       <w:r>
         <w:rPr>
           <w:rFonts w:hint="eastAsia"/>
@@ -311,24 +340,7 @@
         <w:rPr>
           <w:rFonts w:hint="eastAsia"/>
         </w:rPr>
-        <w:t>掉，系统不会自动重启该服务</w:t>
-      </w:r>
-    </w:p>
-    <w:p>
-      <w:pPr>
-        <w:ind w:firstLine="720"/>
-      </w:pPr>
-      <w:r>
-        <w:rPr>
-          <w:rFonts w:hint="eastAsia"/>
-        </w:rPr>
-        <w:t>3):START_REDELIVER_INTENT</w:t>
-      </w:r>
-      <w:r>
-        <w:rPr>
-          <w:rFonts w:hint="eastAsia"/>
-        </w:rPr>
-        <w:t>：重传</w:t>
+        <w:t>掉，系统会自动重启该服务，并将</w:t>
       </w:r>
       <w:r>
         <w:rPr>
@@ -340,44 +352,6 @@
         <w:rPr>
           <w:rFonts w:hint="eastAsia"/>
         </w:rPr>
-        <w:t>。使用这个返回值时，如果在执行完</w:t>
-      </w:r>
-      <w:proofErr w:type="spellStart"/>
-      <w:r>
-        <w:rPr>
-          <w:rFonts w:hint="eastAsia"/>
-        </w:rPr>
-        <w:t>onStartCommand</w:t>
-      </w:r>
-      <w:proofErr w:type="spellEnd"/>
-      <w:r>
-        <w:rPr>
-          <w:rFonts w:hint="eastAsia"/>
-        </w:rPr>
-        <w:t>后，服务被异常</w:t>
-      </w:r>
-      <w:r>
-        <w:rPr>
-          <w:rFonts w:hint="eastAsia"/>
-        </w:rPr>
-        <w:t>kill</w:t>
-      </w:r>
-      <w:r>
-        <w:rPr>
-          <w:rFonts w:hint="eastAsia"/>
-        </w:rPr>
-        <w:t>掉，系统会自动重启该服务，并将</w:t>
-      </w:r>
-      <w:r>
-        <w:rPr>
-          <w:rFonts w:hint="eastAsia"/>
-        </w:rPr>
-        <w:t>Intent</w:t>
-      </w:r>
-      <w:r>
-        <w:rPr>
-          <w:rFonts w:hint="eastAsia"/>
-        </w:rPr>
         <w:t>的值传入。</w:t>
       </w:r>
       <w:r>
@@ -386,14 +360,12 @@
         </w:rPr>
         <w:t>如果此服务的进程在启动时被终止（从</w:t>
       </w:r>
-      <w:proofErr w:type="spellStart"/>
       <w:r>
         <w:rPr>
           <w:rFonts w:hint="eastAsia"/>
         </w:rPr>
         <w:t>onstartcommand</w:t>
       </w:r>
-      <w:proofErr w:type="spellEnd"/>
       <w:r>
         <w:rPr>
           <w:rFonts w:hint="eastAsia"/>
@@ -412,28 +384,24 @@
         </w:rPr>
         <w:t>，</w:t>
       </w:r>
-      <w:proofErr w:type="spellStart"/>
       <w:r>
         <w:rPr>
           <w:rFonts w:hint="eastAsia"/>
         </w:rPr>
         <w:t>int</w:t>
       </w:r>
-      <w:proofErr w:type="spellEnd"/>
       <w:r>
         <w:rPr>
           <w:rFonts w:hint="eastAsia"/>
         </w:rPr>
         <w:t>，</w:t>
       </w:r>
-      <w:proofErr w:type="spellStart"/>
       <w:r>
         <w:rPr>
           <w:rFonts w:hint="eastAsia"/>
         </w:rPr>
         <w:t>int</w:t>
       </w:r>
-      <w:proofErr w:type="spellEnd"/>
       <w:r>
         <w:rPr>
           <w:rFonts w:hint="eastAsia"/>
@@ -452,14 +420,12 @@
         </w:rPr>
         <w:t>将通过</w:t>
       </w:r>
-      <w:proofErr w:type="spellStart"/>
       <w:r>
         <w:rPr>
           <w:rFonts w:hint="eastAsia"/>
         </w:rPr>
         <w:t>onstartcommand</w:t>
       </w:r>
-      <w:proofErr w:type="spellEnd"/>
       <w:r>
         <w:rPr>
           <w:rFonts w:hint="eastAsia"/>
@@ -478,56 +444,48 @@
         </w:rPr>
         <w:t>，</w:t>
       </w:r>
-      <w:proofErr w:type="spellStart"/>
       <w:r>
         <w:rPr>
           <w:rFonts w:hint="eastAsia"/>
         </w:rPr>
         <w:t>int</w:t>
       </w:r>
-      <w:proofErr w:type="spellEnd"/>
       <w:r>
         <w:rPr>
           <w:rFonts w:hint="eastAsia"/>
         </w:rPr>
         <w:t>，</w:t>
       </w:r>
-      <w:proofErr w:type="spellStart"/>
       <w:r>
         <w:rPr>
           <w:rFonts w:hint="eastAsia"/>
         </w:rPr>
         <w:t>int</w:t>
       </w:r>
-      <w:proofErr w:type="spellEnd"/>
       <w:r>
         <w:rPr>
           <w:rFonts w:hint="eastAsia"/>
         </w:rPr>
         <w:t>）重新传递给它。在服务调用</w:t>
       </w:r>
-      <w:proofErr w:type="spellStart"/>
       <w:r>
         <w:rPr>
           <w:rFonts w:hint="eastAsia"/>
         </w:rPr>
         <w:t>stopself</w:t>
       </w:r>
-      <w:proofErr w:type="spellEnd"/>
       <w:r>
         <w:rPr>
           <w:rFonts w:hint="eastAsia"/>
         </w:rPr>
         <w:t>（</w:t>
       </w:r>
-      <w:proofErr w:type="spellStart"/>
       <w:r>
         <w:rPr>
           <w:rFonts w:hint="eastAsia"/>
         </w:rPr>
         <w:t>int</w:t>
       </w:r>
-      <w:proofErr w:type="spellEnd"/>
       <w:r>
         <w:rPr>
           <w:rFonts w:hint="eastAsia"/>
@@ -546,14 +504,12 @@
         </w:rPr>
         <w:t>提供给</w:t>
       </w:r>
-      <w:proofErr w:type="spellStart"/>
       <w:r>
         <w:rPr>
           <w:rFonts w:hint="eastAsia"/>
         </w:rPr>
         <w:t>onstartcommand</w:t>
       </w:r>
-      <w:proofErr w:type="spellEnd"/>
       <w:r>
         <w:rPr>
           <w:rFonts w:hint="eastAsia"/>
@@ -572,42 +528,36 @@
         </w:rPr>
         <w:t>，</w:t>
       </w:r>
-      <w:proofErr w:type="spellStart"/>
       <w:r>
         <w:rPr>
           <w:rFonts w:hint="eastAsia"/>
         </w:rPr>
         <w:t>int</w:t>
       </w:r>
-      <w:proofErr w:type="spellEnd"/>
       <w:r>
         <w:rPr>
           <w:rFonts w:hint="eastAsia"/>
         </w:rPr>
         <w:t>，</w:t>
       </w:r>
-      <w:proofErr w:type="spellStart"/>
       <w:r>
         <w:rPr>
           <w:rFonts w:hint="eastAsia"/>
         </w:rPr>
         <w:t>int</w:t>
       </w:r>
-      <w:proofErr w:type="spellEnd"/>
       <w:r>
         <w:rPr>
           <w:rFonts w:hint="eastAsia"/>
         </w:rPr>
         <w:t>）之前，此意图将保持预定的重新传递。服务将不会接收带有空意图的</w:t>
       </w:r>
-      <w:proofErr w:type="spellStart"/>
       <w:r>
         <w:rPr>
           <w:rFonts w:hint="eastAsia"/>
         </w:rPr>
         <w:t>OnStartCommand</w:t>
       </w:r>
-      <w:proofErr w:type="spellEnd"/>
       <w:r>
         <w:rPr>
           <w:rFonts w:hint="eastAsia"/>
@@ -626,28 +576,24 @@
         </w:rPr>
         <w:t>，</w:t>
       </w:r>
-      <w:proofErr w:type="spellStart"/>
       <w:r>
         <w:rPr>
           <w:rFonts w:hint="eastAsia"/>
         </w:rPr>
         <w:t>int</w:t>
       </w:r>
-      <w:proofErr w:type="spellEnd"/>
       <w:r>
         <w:rPr>
           <w:rFonts w:hint="eastAsia"/>
         </w:rPr>
         <w:t>，</w:t>
       </w:r>
-      <w:proofErr w:type="spellStart"/>
       <w:r>
         <w:rPr>
           <w:rFonts w:hint="eastAsia"/>
         </w:rPr>
         <w:t>int</w:t>
       </w:r>
-      <w:proofErr w:type="spellEnd"/>
       <w:r>
         <w:rPr>
           <w:rFonts w:hint="eastAsia"/>
@@ -710,28 +656,24 @@
         </w:rPr>
         <w:t xml:space="preserve"> </w:t>
       </w:r>
-      <w:proofErr w:type="spellStart"/>
       <w:r>
         <w:rPr>
           <w:rFonts w:hint="eastAsia"/>
         </w:rPr>
         <w:t>startService</w:t>
       </w:r>
-      <w:proofErr w:type="spellEnd"/>
       <w:r>
         <w:rPr>
           <w:rFonts w:hint="eastAsia"/>
         </w:rPr>
         <w:t>和</w:t>
       </w:r>
-      <w:proofErr w:type="spellStart"/>
       <w:r>
         <w:rPr>
           <w:rFonts w:hint="eastAsia"/>
         </w:rPr>
         <w:t>bindService</w:t>
       </w:r>
-      <w:proofErr w:type="spellEnd"/>
       <w:r>
         <w:rPr>
           <w:rFonts w:hint="eastAsia"/>
@@ -752,11 +694,9 @@
         </w:rPr>
         <w:t>、</w:t>
       </w:r>
-      <w:proofErr w:type="spellStart"/>
       <w:r>
         <w:t>onRebind</w:t>
       </w:r>
-      <w:proofErr w:type="spellEnd"/>
       <w:r>
         <w:rPr>
           <w:rFonts w:hint="eastAsia"/>
@@ -771,11 +711,9 @@
         </w:rPr>
         <w:t>三、</w:t>
       </w:r>
-      <w:proofErr w:type="spellStart"/>
       <w:r>
         <w:t>IntentService</w:t>
       </w:r>
-      <w:proofErr w:type="spellEnd"/>
     </w:p>
     <w:p>
       <w:r>
@@ -802,19 +740,11 @@
         </w:rPr>
         <w:t>不应该重新实现</w:t>
       </w:r>
-      <w:proofErr w:type="spellStart"/>
-      <w:r>
-        <w:rPr>
-          <w:rFonts w:hint="eastAsia"/>
-        </w:rPr>
-        <w:t>onStartCommand</w:t>
-      </w:r>
-      <w:proofErr w:type="spellEnd"/>
-      <w:r>
-        <w:rPr>
-          <w:rFonts w:hint="eastAsia"/>
-        </w:rPr>
-        <w:t>,</w:t>
+      <w:r>
+        <w:rPr>
+          <w:rFonts w:hint="eastAsia"/>
+        </w:rPr>
+        <w:t>onStartCommand,</w:t>
       </w:r>
       <w:r>
         <w:rPr>
@@ -822,14 +752,12 @@
         </w:rPr>
         <w:t>而是去复写</w:t>
       </w:r>
-      <w:proofErr w:type="spellStart"/>
       <w:r>
         <w:rPr>
           <w:rFonts w:hint="eastAsia"/>
         </w:rPr>
         <w:t>onHandleIntent</w:t>
       </w:r>
-      <w:proofErr w:type="spellEnd"/>
     </w:p>
     <w:p>
       <w:r>
@@ -850,14 +778,12 @@
         </w:rPr>
         <w:t>、</w:t>
       </w:r>
-      <w:proofErr w:type="spellStart"/>
       <w:r>
         <w:rPr>
           <w:rFonts w:hint="eastAsia"/>
         </w:rPr>
         <w:t>IntentService</w:t>
       </w:r>
-      <w:proofErr w:type="spellEnd"/>
       <w:r>
         <w:rPr>
           <w:rFonts w:hint="eastAsia"/>
@@ -888,14 +814,12 @@
         </w:rPr>
         <w:t>，并且由</w:t>
       </w:r>
-      <w:proofErr w:type="spellStart"/>
       <w:r>
         <w:rPr>
           <w:rFonts w:hint="eastAsia"/>
         </w:rPr>
         <w:t>setIntentRedelivery</w:t>
       </w:r>
-      <w:proofErr w:type="spellEnd"/>
       <w:r>
         <w:rPr>
           <w:rFonts w:hint="eastAsia"/>
@@ -1004,14 +928,12 @@
         </w:rPr>
         <w:t>、如果走生命周期，</w:t>
       </w:r>
-      <w:proofErr w:type="spellStart"/>
       <w:r>
         <w:rPr>
           <w:rFonts w:hint="eastAsia"/>
         </w:rPr>
         <w:t>onDestory</w:t>
       </w:r>
-      <w:proofErr w:type="spellEnd"/>
       <w:r>
         <w:rPr>
           <w:rFonts w:hint="eastAsia"/>
@@ -1115,11 +1037,9 @@
         </w:rPr>
         <w:t>三、</w:t>
       </w:r>
-      <w:proofErr w:type="spellStart"/>
       <w:r>
         <w:t>RecyclView</w:t>
       </w:r>
-      <w:proofErr w:type="spellEnd"/>
     </w:p>
     <w:p>
       <w:pPr>
@@ -1137,14 +1057,12 @@
         </w:rPr>
         <w:t>、</w:t>
       </w:r>
-      <w:proofErr w:type="spellStart"/>
       <w:r>
         <w:rPr>
           <w:rFonts w:hint="eastAsia"/>
         </w:rPr>
         <w:t>RecyclView</w:t>
       </w:r>
-      <w:proofErr w:type="spellEnd"/>
       <w:r>
         <w:rPr>
           <w:rFonts w:hint="eastAsia"/>
@@ -1165,14 +1083,12 @@
         </w:rPr>
         <w:t>、</w:t>
       </w:r>
-      <w:proofErr w:type="spellStart"/>
       <w:r>
         <w:rPr>
           <w:rFonts w:hint="eastAsia"/>
         </w:rPr>
         <w:t>RecyclView</w:t>
       </w:r>
-      <w:proofErr w:type="spellEnd"/>
       <w:r>
         <w:rPr>
           <w:rFonts w:hint="eastAsia"/>
@@ -1365,14 +1281,12 @@
         </w:rPr>
         <w:t>早期版本的</w:t>
       </w:r>
-      <w:proofErr w:type="spellStart"/>
       <w:r>
         <w:rPr>
           <w:rFonts w:hint="eastAsia"/>
         </w:rPr>
         <w:t>aidl</w:t>
       </w:r>
-      <w:proofErr w:type="spellEnd"/>
       <w:r>
         <w:rPr>
           <w:rFonts w:hint="eastAsia"/>
@@ -1396,14 +1310,12 @@
         </w:rPr>
         <w:t>、</w:t>
       </w:r>
-      <w:proofErr w:type="spellStart"/>
       <w:r>
         <w:rPr>
           <w:rFonts w:hint="eastAsia"/>
         </w:rPr>
         <w:t>aidl</w:t>
       </w:r>
-      <w:proofErr w:type="spellEnd"/>
     </w:p>
     <w:p/>
     <w:p>
@@ -1438,14 +1350,12 @@
         </w:rPr>
         <w:t>、</w:t>
       </w:r>
-      <w:proofErr w:type="spellStart"/>
       <w:r>
         <w:rPr>
           <w:rFonts w:hint="eastAsia"/>
         </w:rPr>
         <w:t>tcp/udp</w:t>
       </w:r>
-      <w:proofErr w:type="spellEnd"/>
     </w:p>
     <w:p>
       <w:pPr>
@@ -1530,11 +1440,9 @@
         </w:rPr>
         <w:t>、</w:t>
       </w:r>
-      <w:proofErr w:type="spellStart"/>
       <w:r>
         <w:t>HandlerThread</w:t>
       </w:r>
-      <w:proofErr w:type="spellEnd"/>
       <w:r>
         <w:rPr>
           <w:rFonts w:hint="eastAsia"/>
@@ -1565,15 +1473,16 @@
         <w:rPr>
           <w:rFonts w:hint="eastAsia"/>
         </w:rPr>
+        <w:t>java&amp;android</w:t>
+      </w:r>
+      <w:r>
+        <w:rPr>
+          <w:rFonts w:hint="eastAsia"/>
+        </w:rPr>
         <w:t>集合</w:t>
       </w:r>
     </w:p>
     <w:p>
-      <w:pPr>
-        <w:rPr>
-          <w:rFonts w:hint="eastAsia"/>
-        </w:rPr>
-      </w:pPr>
       <w:r>
         <w:rPr>
           <w:rFonts w:hint="eastAsia"/>
@@ -1627,95 +1536,47 @@
     </w:p>
     <w:p>
       <w:r>
-        <w:t>final Vector&lt;</w:t>
-      </w:r>
-      <w:proofErr w:type="spellStart"/>
-      <w:r>
-        <w:t>ActionBean</w:t>
-      </w:r>
-      <w:proofErr w:type="spellEnd"/>
-      <w:r>
-        <w:t xml:space="preserve">&gt; </w:t>
-      </w:r>
-      <w:proofErr w:type="spellStart"/>
-      <w:r>
+        <w:t>final Vector&lt;ActionBean&gt; twoVector = new Vector&lt;ActionBean&gt;();</w:t>
+      </w:r>
+    </w:p>
+    <w:p>
+      <w:r>
+        <w:rPr>
+          <w:rFonts w:hint="eastAsia"/>
+        </w:rPr>
+        <w:t>vector.addAll(twoVector);</w:t>
+      </w:r>
+      <w:r>
+        <w:rPr>
+          <w:rFonts w:hint="eastAsia"/>
+        </w:rPr>
+        <w:t>追加集合不起作用。</w:t>
+      </w:r>
+    </w:p>
+    <w:p>
+      <w:pPr>
+        <w:rPr>
+          <w:rFonts w:hint="eastAsia"/>
+        </w:rPr>
+      </w:pPr>
+      <w:r>
+        <w:rPr>
+          <w:rFonts w:hint="eastAsia"/>
+        </w:rPr>
+        <w:t>vector</w:t>
+      </w:r>
+      <w:r>
+        <w:rPr>
+          <w:rFonts w:hint="eastAsia"/>
+        </w:rPr>
+        <w:t>中只有新添加的</w:t>
+      </w:r>
+      <w:r>
+        <w:rPr>
+          <w:rFonts w:hint="eastAsia"/>
+        </w:rPr>
         <w:t>twoVector</w:t>
       </w:r>
-      <w:proofErr w:type="spellEnd"/>
-      <w:r>
-        <w:t xml:space="preserve"> = new Vector&lt;</w:t>
-      </w:r>
-      <w:proofErr w:type="spellStart"/>
-      <w:r>
-        <w:t>ActionBean</w:t>
-      </w:r>
-      <w:proofErr w:type="spellEnd"/>
-      <w:r>
-        <w:t>&gt;();</w:t>
-      </w:r>
-    </w:p>
-    <w:p>
-      <w:pPr>
-        <w:rPr>
-          <w:rFonts w:hint="eastAsia"/>
-        </w:rPr>
-      </w:pPr>
-      <w:proofErr w:type="spellStart"/>
-      <w:r>
-        <w:rPr>
-          <w:rFonts w:hint="eastAsia"/>
-        </w:rPr>
-        <w:t>vector.addAll</w:t>
-      </w:r>
-      <w:proofErr w:type="spellEnd"/>
-      <w:r>
-        <w:rPr>
-          <w:rFonts w:hint="eastAsia"/>
-        </w:rPr>
-        <w:t>(</w:t>
-      </w:r>
-      <w:proofErr w:type="spellStart"/>
-      <w:r>
-        <w:rPr>
-          <w:rFonts w:hint="eastAsia"/>
-        </w:rPr>
-        <w:t>twoVector</w:t>
-      </w:r>
-      <w:proofErr w:type="spellEnd"/>
-      <w:r>
-        <w:rPr>
-          <w:rFonts w:hint="eastAsia"/>
-        </w:rPr>
-        <w:t>);</w:t>
-      </w:r>
-      <w:r>
-        <w:rPr>
-          <w:rFonts w:hint="eastAsia"/>
-        </w:rPr>
-        <w:t>追加集合不起作用。</w:t>
-      </w:r>
-    </w:p>
-    <w:p>
-      <w:r>
-        <w:rPr>
-          <w:rFonts w:hint="eastAsia"/>
-        </w:rPr>
-        <w:t>vector</w:t>
-      </w:r>
-      <w:r>
-        <w:rPr>
-          <w:rFonts w:hint="eastAsia"/>
-        </w:rPr>
-        <w:t>中只有新添加的</w:t>
-      </w:r>
-      <w:proofErr w:type="spellStart"/>
-      <w:r>
-        <w:rPr>
-          <w:rFonts w:hint="eastAsia"/>
-        </w:rPr>
-        <w:t>twoVector</w:t>
-      </w:r>
-      <w:proofErr w:type="spellEnd"/>
       <w:r>
         <w:rPr>
           <w:rFonts w:hint="eastAsia"/>
@@ -1723,13 +1584,332 @@
         <w:t>，而原有的数据没有了。</w:t>
       </w:r>
     </w:p>
-    <w:p/>
+    <w:p>
+      <w:pPr>
+        <w:rPr>
+          <w:rFonts w:hint="eastAsia"/>
+        </w:rPr>
+      </w:pPr>
+      <w:r>
+        <w:rPr>
+          <w:rFonts w:hint="eastAsia"/>
+        </w:rPr>
+        <w:t>8.2</w:t>
+      </w:r>
+      <w:r>
+        <w:rPr>
+          <w:rFonts w:hint="eastAsia"/>
+        </w:rPr>
+        <w:t>、</w:t>
+      </w:r>
+      <w:r>
+        <w:t>CopyOnWriteArrayList</w:t>
+      </w:r>
+    </w:p>
+    <w:p>
+      <w:r>
+        <w:rPr>
+          <w:rFonts w:hint="eastAsia"/>
+        </w:rPr>
+        <w:tab/>
+      </w:r>
+      <w:r>
+        <w:rPr>
+          <w:rFonts w:hint="eastAsia"/>
+        </w:rPr>
+        <w:t>【</w:t>
+      </w:r>
+      <w:r>
+        <w:t>A thread-safe random-access list.</w:t>
+      </w:r>
+    </w:p>
+    <w:p>
+      <w:r>
+        <w:t xml:space="preserve"> *</w:t>
+      </w:r>
+    </w:p>
+    <w:p>
+      <w:r>
+        <w:t xml:space="preserve"> * &lt;p&gt;Read operations (including {@link #get}) do not block and may overlap with</w:t>
+      </w:r>
+    </w:p>
+    <w:p>
+      <w:r>
+        <w:t xml:space="preserve"> * update operations. Reads reflect the results of the most recently completed</w:t>
+      </w:r>
+    </w:p>
+    <w:p>
+      <w:r>
+        <w:t xml:space="preserve"> * operations. Aggregate operations like {@link #addAll} and {@link #clear} are</w:t>
+      </w:r>
+    </w:p>
+    <w:p>
+      <w:pPr>
+        <w:rPr>
+          <w:rFonts w:hint="eastAsia"/>
+        </w:rPr>
+      </w:pPr>
+      <w:r>
+        <w:t xml:space="preserve"> * atomic; they never expose an intermediate state.</w:t>
+      </w:r>
+      <w:r>
+        <w:rPr>
+          <w:rFonts w:hint="eastAsia"/>
+        </w:rPr>
+        <w:t>】</w:t>
+      </w:r>
+    </w:p>
+    <w:p>
+      <w:pPr>
+        <w:rPr>
+          <w:rFonts w:hint="eastAsia"/>
+        </w:rPr>
+      </w:pPr>
+      <w:r>
+        <w:rPr>
+          <w:rFonts w:hint="eastAsia"/>
+        </w:rPr>
+        <w:t>【</w:t>
+      </w:r>
+      <w:r>
+        <w:rPr>
+          <w:rFonts w:hint="eastAsia"/>
+        </w:rPr>
+        <w:t>线程安全随机访问列表。</w:t>
+      </w:r>
+    </w:p>
+    <w:p>
+      <w:pPr>
+        <w:rPr>
+          <w:rFonts w:hint="eastAsia"/>
+        </w:rPr>
+      </w:pPr>
+      <w:r>
+        <w:rPr>
+          <w:rFonts w:hint="eastAsia"/>
+        </w:rPr>
+        <w:t>&lt;p&gt;</w:t>
+      </w:r>
+      <w:r>
+        <w:rPr>
+          <w:rFonts w:hint="eastAsia"/>
+        </w:rPr>
+        <w:t>读取操作（包括</w:t>
+      </w:r>
+      <w:r>
+        <w:rPr>
+          <w:rFonts w:hint="eastAsia"/>
+        </w:rPr>
+        <w:t>@link get</w:t>
+      </w:r>
+      <w:r>
+        <w:rPr>
+          <w:rFonts w:hint="eastAsia"/>
+        </w:rPr>
+        <w:t>）不阻塞，可能与</w:t>
+      </w:r>
+    </w:p>
+    <w:p>
+      <w:pPr>
+        <w:rPr>
+          <w:rFonts w:hint="eastAsia"/>
+        </w:rPr>
+      </w:pPr>
+      <w:r>
+        <w:rPr>
+          <w:rFonts w:hint="eastAsia"/>
+        </w:rPr>
+        <w:t>更新操作。读取反映最近完成的结果</w:t>
+      </w:r>
+    </w:p>
+    <w:p>
+      <w:pPr>
+        <w:rPr>
+          <w:rFonts w:hint="eastAsia"/>
+        </w:rPr>
+      </w:pPr>
+      <w:r>
+        <w:rPr>
+          <w:rFonts w:hint="eastAsia"/>
+        </w:rPr>
+        <w:t>操作。聚合操作，如</w:t>
+      </w:r>
+      <w:r>
+        <w:rPr>
+          <w:rFonts w:hint="eastAsia"/>
+        </w:rPr>
+        <w:t>@link addall</w:t>
+      </w:r>
+      <w:r>
+        <w:rPr>
+          <w:rFonts w:hint="eastAsia"/>
+        </w:rPr>
+        <w:t>和</w:t>
+      </w:r>
+      <w:r>
+        <w:rPr>
+          <w:rFonts w:hint="eastAsia"/>
+        </w:rPr>
+        <w:t>@link clear</w:t>
+      </w:r>
+    </w:p>
+    <w:p>
+      <w:r>
+        <w:rPr>
+          <w:rFonts w:hint="eastAsia"/>
+        </w:rPr>
+        <w:t>*</w:t>
+      </w:r>
+      <w:r>
+        <w:rPr>
+          <w:rFonts w:hint="eastAsia"/>
+        </w:rPr>
+        <w:t>原子的；它们从不暴露中间状态。</w:t>
+      </w:r>
+      <w:r>
+        <w:rPr>
+          <w:rFonts w:hint="eastAsia"/>
+        </w:rPr>
+        <w:t>】</w:t>
+      </w:r>
+    </w:p>
+    <w:p>
+      <w:r>
+        <w:rPr>
+          <w:rFonts w:hint="eastAsia"/>
+        </w:rPr>
+        <w:tab/>
+        <w:t>8.2.2</w:t>
+      </w:r>
+      <w:r>
+        <w:rPr>
+          <w:rFonts w:hint="eastAsia"/>
+        </w:rPr>
+        <w:t>、</w:t>
+      </w:r>
+      <w:r>
+        <w:t>CopyOnWriteArrayList</w:t>
+      </w:r>
+      <w:r>
+        <w:rPr>
+          <w:rFonts w:hint="eastAsia"/>
+        </w:rPr>
+        <w:t>源码分析。</w:t>
+      </w:r>
+    </w:p>
+    <w:p>
+      <w:pPr>
+        <w:pStyle w:val="1"/>
+        <w:pBdr>
+          <w:bottom w:val="single" w:sz="12" w:space="1" w:color="00B0F0"/>
+        </w:pBdr>
+      </w:pPr>
+      <w:r>
+        <w:rPr>
+          <w:rFonts w:hint="eastAsia"/>
+        </w:rPr>
+        <w:lastRenderedPageBreak/>
+        <w:t>十</w:t>
+      </w:r>
+      <w:r>
+        <w:rPr>
+          <w:rFonts w:hint="eastAsia"/>
+        </w:rPr>
+        <w:t>、</w:t>
+      </w:r>
+      <w:r>
+        <w:rPr>
+          <w:rFonts w:hint="eastAsia"/>
+        </w:rPr>
+        <w:t>EventBus</w:t>
+      </w:r>
+    </w:p>
     <w:p>
       <w:pPr>
         <w:tabs>
           <w:tab w:val="left" w:pos="1562"/>
         </w:tabs>
       </w:pPr>
+      <w:r>
+        <w:rPr>
+          <w:rFonts w:hint="eastAsia"/>
+        </w:rPr>
+        <w:t>10.1</w:t>
+      </w:r>
+      <w:r>
+        <w:rPr>
+          <w:rFonts w:hint="eastAsia"/>
+        </w:rPr>
+        <w:t>、</w:t>
+      </w:r>
+      <w:r>
+        <w:t>evnetbus</w:t>
+      </w:r>
+      <w:r>
+        <w:rPr>
+          <w:rFonts w:hint="eastAsia"/>
+        </w:rPr>
+        <w:t>。又不知道到底哪用了</w:t>
+      </w:r>
+    </w:p>
+    <w:p>
+      <w:pPr>
+        <w:tabs>
+          <w:tab w:val="left" w:pos="1562"/>
+        </w:tabs>
+      </w:pPr>
+      <w:r>
+        <w:rPr>
+          <w:rFonts w:hint="eastAsia"/>
+        </w:rPr>
+        <w:t>AS</w:t>
+      </w:r>
+      <w:r>
+        <w:rPr>
+          <w:rFonts w:hint="eastAsia"/>
+        </w:rPr>
+        <w:t>安装</w:t>
+      </w:r>
+      <w:r>
+        <w:rPr>
+          <w:rFonts w:hint="eastAsia"/>
+        </w:rPr>
+        <w:t>EventBus</w:t>
+      </w:r>
+      <w:r>
+        <w:rPr>
+          <w:rFonts w:hint="eastAsia"/>
+        </w:rPr>
+        <w:t>插件</w:t>
+      </w:r>
+      <w:r>
+        <w:rPr>
+          <w:rFonts w:hint="eastAsia"/>
+        </w:rPr>
+        <w:t>--EventBus</w:t>
+      </w:r>
+      <w:r>
+        <w:rPr>
+          <w:rFonts w:hint="eastAsia"/>
+        </w:rPr>
+        <w:t>事件总线专用的事件导航</w:t>
+      </w:r>
+      <w:r>
+        <w:rPr>
+          <w:rFonts w:hint="eastAsia"/>
+        </w:rPr>
+        <w:t>.</w:t>
+      </w:r>
+    </w:p>
+    <w:p>
+      <w:pPr>
+        <w:tabs>
+          <w:tab w:val="left" w:pos="1562"/>
+        </w:tabs>
+      </w:pPr>
+      <w:r>
+        <w:t>http://www.6maa.com/android/demo/7459.html</w:t>
+      </w:r>
     </w:p>
     <w:sectPr>
       <w:pgSz w:w="11906" w:h="16838"/>

</xml_diff>